<commit_message>
order form and db changes
order form and db changes
</commit_message>
<xml_diff>
--- a/restaurant-kot/src/db_design/db_queries.docx
+++ b/restaurant-kot/src/db_design/db_queries.docx
@@ -594,8 +594,7 @@
           <w:sz w:val="28"/>
           <w:szCs w:val="28"/>
         </w:rPr>
-        <w:t>)ENGINE=INNODB DEFAULT charset=utf8</w:t>
-        <w:t>;</w:t>
+        <w:t>)ENGINE=INNODB DEFAULT charset=utf8;</w:t>
       </w:r>
     </w:p>
     <w:p>
@@ -762,8 +761,7 @@
           <w:sz w:val="28"/>
           <w:szCs w:val="28"/>
         </w:rPr>
-        <w:t>)ENGINE=INNODB DEFAULT charset=utf8</w:t>
-        <w:t>;</w:t>
+        <w:t>)ENGINE=INNODB DEFAULT charset=utf8;</w:t>
       </w:r>
     </w:p>
     <w:p>
@@ -1134,7 +1132,7 @@
           <w:szCs w:val="28"/>
         </w:rPr>
       </w:pPr>
-      <w:hyperlink r:id="rId2" w:tgtFrame="mysql_doc">
+      <w:hyperlink r:id="rId2">
         <w:r>
           <w:rPr>
             <w:rStyle w:val="SourceText"/>
@@ -1160,7 +1158,7 @@
         </w:rPr>
         <w:t xml:space="preserve"> </w:t>
       </w:r>
-      <w:hyperlink r:id="rId3" w:tgtFrame="mysql_doc">
+      <w:hyperlink r:id="rId3">
         <w:r>
           <w:rPr>
             <w:rStyle w:val="SourceText"/>
@@ -1186,7 +1184,7 @@
         </w:rPr>
         <w:t xml:space="preserve"> `users` CHANGE `user_name` `user_name` </w:t>
       </w:r>
-      <w:hyperlink r:id="rId4" w:tgtFrame="mysql_doc">
+      <w:hyperlink r:id="rId4">
         <w:r>
           <w:rPr>
             <w:rStyle w:val="SourceText"/>
@@ -1212,7 +1210,7 @@
         </w:rPr>
         <w:t xml:space="preserve">(100) </w:t>
       </w:r>
-      <w:hyperlink r:id="rId5" w:tgtFrame="mysql_doc">
+      <w:hyperlink r:id="rId5">
         <w:r>
           <w:rPr>
             <w:rStyle w:val="SourceText"/>
@@ -1238,7 +1236,7 @@
         </w:rPr>
         <w:t xml:space="preserve"> </w:t>
       </w:r>
-      <w:hyperlink r:id="rId6" w:tgtFrame="mysql_doc">
+      <w:hyperlink r:id="rId6">
         <w:r>
           <w:rPr>
             <w:rStyle w:val="SourceText"/>
@@ -1264,7 +1262,7 @@
         </w:rPr>
         <w:t xml:space="preserve"> utf8 </w:t>
       </w:r>
-      <w:hyperlink r:id="rId7" w:tgtFrame="mysql_doc">
+      <w:hyperlink r:id="rId7">
         <w:r>
           <w:rPr>
             <w:rStyle w:val="SourceText"/>
@@ -1288,45 +1286,9 @@
           <w:sz w:val="28"/>
           <w:szCs w:val="28"/>
         </w:rPr>
-        <w:t xml:space="preserve"> utf8_general_ci </w:t>
-      </w:r>
-      <w:r>
-        <w:fldChar w:fldCharType="begin"/>
-      </w:r>
-      <w:r>
-        <w:instrText> HYPERLINK "http://localhost/phpmyadmin/url.php?url=http://dev.mysql.com/doc/refman/5.5/en/logical-operators.html" \l "operator_not" \n mysql_doc</w:instrText>
-      </w:r>
-      <w:r>
-        <w:fldChar w:fldCharType="separate"/>
-      </w:r>
-      <w:r>
-        <w:rPr>
-          <w:rStyle w:val="SourceText"/>
-          <w:rFonts w:ascii="Times New Roman" w:hAnsi="Times New Roman"/>
-          <w:b w:val="false"/>
-          <w:bCs w:val="false"/>
-          <w:color w:val="000000"/>
-          <w:sz w:val="28"/>
-          <w:szCs w:val="28"/>
-        </w:rPr>
-        <w:t>NOT</w:t>
-      </w:r>
-      <w:r>
-        <w:fldChar w:fldCharType="end"/>
-      </w:r>
-      <w:r>
-        <w:rPr>
-          <w:rStyle w:val="SourceText"/>
-          <w:rFonts w:ascii="Times New Roman" w:hAnsi="Times New Roman"/>
-          <w:b w:val="false"/>
-          <w:bCs w:val="false"/>
-          <w:color w:val="000000"/>
-          <w:sz w:val="28"/>
-          <w:szCs w:val="28"/>
-        </w:rPr>
-        <w:t xml:space="preserve"> NULL, CHANGE `password` `password` </w:t>
-      </w:r>
-      <w:hyperlink r:id="rId8" w:tgtFrame="mysql_doc">
+        <w:t xml:space="preserve"> utf8_general_ci NOT NULL, CHANGE `password` `password` </w:t>
+      </w:r>
+      <w:hyperlink r:id="rId8">
         <w:r>
           <w:rPr>
             <w:rStyle w:val="SourceText"/>
@@ -1352,7 +1314,7 @@
         </w:rPr>
         <w:t xml:space="preserve">(100) </w:t>
       </w:r>
-      <w:hyperlink r:id="rId9" w:tgtFrame="mysql_doc">
+      <w:hyperlink r:id="rId9">
         <w:r>
           <w:rPr>
             <w:rStyle w:val="SourceText"/>
@@ -1378,7 +1340,7 @@
         </w:rPr>
         <w:t xml:space="preserve"> </w:t>
       </w:r>
-      <w:hyperlink r:id="rId10" w:tgtFrame="mysql_doc">
+      <w:hyperlink r:id="rId10">
         <w:r>
           <w:rPr>
             <w:rStyle w:val="SourceText"/>
@@ -1404,7 +1366,7 @@
         </w:rPr>
         <w:t xml:space="preserve"> utf8 </w:t>
       </w:r>
-      <w:hyperlink r:id="rId11" w:tgtFrame="mysql_doc">
+      <w:hyperlink r:id="rId11">
         <w:r>
           <w:rPr>
             <w:rStyle w:val="SourceText"/>
@@ -1428,105 +1390,69 @@
           <w:sz w:val="28"/>
           <w:szCs w:val="28"/>
         </w:rPr>
-        <w:t xml:space="preserve"> utf8_general_ci </w:t>
-      </w:r>
-      <w:r>
-        <w:fldChar w:fldCharType="begin"/>
-      </w:r>
-      <w:r>
-        <w:instrText> HYPERLINK "http://localhost/phpmyadmin/url.php?url=http://dev.mysql.com/doc/refman/5.5/en/logical-operators.html" \l "operator_not" \n mysql_doc</w:instrText>
-      </w:r>
-      <w:r>
-        <w:fldChar w:fldCharType="separate"/>
-      </w:r>
-      <w:r>
-        <w:rPr>
-          <w:rStyle w:val="SourceText"/>
-          <w:rFonts w:ascii="Times New Roman" w:hAnsi="Times New Roman"/>
-          <w:b w:val="false"/>
-          <w:bCs w:val="false"/>
-          <w:color w:val="000000"/>
-          <w:sz w:val="28"/>
-          <w:szCs w:val="28"/>
-        </w:rPr>
-        <w:t>NOT</w:t>
-      </w:r>
-      <w:r>
-        <w:fldChar w:fldCharType="end"/>
-      </w:r>
-      <w:r>
-        <w:rPr>
-          <w:rStyle w:val="SourceText"/>
-          <w:rFonts w:ascii="Times New Roman" w:hAnsi="Times New Roman"/>
-          <w:b w:val="false"/>
-          <w:bCs w:val="false"/>
-          <w:color w:val="000000"/>
-          <w:sz w:val="28"/>
-          <w:szCs w:val="28"/>
-        </w:rPr>
-        <w:t xml:space="preserve"> NULL;</w:t>
-      </w:r>
-    </w:p>
-    <w:p>
-      <w:pPr>
-        <w:pStyle w:val="Header"/>
-        <w:rPr>
-          <w:rFonts w:ascii="Times New Roman" w:hAnsi="Times New Roman"/>
-          <w:b w:val="false"/>
-          <w:bCs w:val="false"/>
-          <w:color w:val="000000"/>
-          <w:sz w:val="28"/>
-          <w:szCs w:val="28"/>
-        </w:rPr>
-      </w:pPr>
-      <w:r>
-        <w:rPr>
-          <w:rFonts w:ascii="Times New Roman" w:hAnsi="Times New Roman"/>
-          <w:b w:val="false"/>
-          <w:bCs w:val="false"/>
-          <w:color w:val="000000"/>
-          <w:sz w:val="28"/>
-          <w:szCs w:val="28"/>
-        </w:rPr>
-      </w:r>
-    </w:p>
-    <w:p>
-      <w:pPr>
-        <w:pStyle w:val="Header"/>
-        <w:rPr>
-          <w:rFonts w:ascii="Times New Roman" w:hAnsi="Times New Roman"/>
-          <w:b w:val="false"/>
-          <w:bCs w:val="false"/>
-          <w:color w:val="000000"/>
-          <w:sz w:val="28"/>
-          <w:szCs w:val="28"/>
-        </w:rPr>
-      </w:pPr>
-      <w:r>
-        <w:rPr>
-          <w:rFonts w:ascii="Times New Roman" w:hAnsi="Times New Roman"/>
-          <w:b w:val="false"/>
-          <w:bCs w:val="false"/>
-          <w:color w:val="000000"/>
-          <w:sz w:val="28"/>
-          <w:szCs w:val="28"/>
-        </w:rPr>
-      </w:r>
-    </w:p>
-    <w:p>
-      <w:pPr>
-        <w:pStyle w:val="Header"/>
-        <w:rPr>
-          <w:rStyle w:val="SourceText"/>
-          <w:rFonts w:ascii="Times New Roman" w:hAnsi="Times New Roman"/>
-          <w:b w:val="false"/>
-          <w:bCs w:val="false"/>
-          <w:color w:val="000000"/>
-          <w:sz w:val="28"/>
-          <w:szCs w:val="28"/>
-        </w:rPr>
-      </w:pPr>
-      <w:hyperlink r:id="rId12" w:tgtFrame="mysql_doc">
+        <w:t xml:space="preserve"> utf8_general_ci NOT NULL;</w:t>
+      </w:r>
+    </w:p>
+    <w:p>
+      <w:pPr>
+        <w:pStyle w:val="Header"/>
+        <w:rPr>
+          <w:rFonts w:ascii="Times New Roman" w:hAnsi="Times New Roman"/>
+          <w:b w:val="false"/>
+          <w:bCs w:val="false"/>
+          <w:color w:val="000000"/>
+          <w:sz w:val="28"/>
+          <w:szCs w:val="28"/>
+        </w:rPr>
+      </w:pPr>
+      <w:r>
+        <w:rPr>
+          <w:rFonts w:ascii="Times New Roman" w:hAnsi="Times New Roman"/>
+          <w:b w:val="false"/>
+          <w:bCs w:val="false"/>
+          <w:color w:val="000000"/>
+          <w:sz w:val="28"/>
+          <w:szCs w:val="28"/>
+        </w:rPr>
+      </w:r>
+    </w:p>
+    <w:p>
+      <w:pPr>
+        <w:pStyle w:val="Header"/>
+        <w:rPr>
+          <w:rFonts w:ascii="Times New Roman" w:hAnsi="Times New Roman"/>
+          <w:b w:val="false"/>
+          <w:bCs w:val="false"/>
+          <w:color w:val="000000"/>
+          <w:sz w:val="28"/>
+          <w:szCs w:val="28"/>
+        </w:rPr>
+      </w:pPr>
+      <w:r>
+        <w:rPr>
+          <w:rFonts w:ascii="Times New Roman" w:hAnsi="Times New Roman"/>
+          <w:b w:val="false"/>
+          <w:bCs w:val="false"/>
+          <w:color w:val="000000"/>
+          <w:sz w:val="28"/>
+          <w:szCs w:val="28"/>
+        </w:rPr>
+      </w:r>
+    </w:p>
+    <w:p>
+      <w:pPr>
+        <w:pStyle w:val="Header"/>
+        <w:rPr>
+          <w:rStyle w:val="SourceText"/>
+          <w:rFonts w:ascii="Times New Roman" w:hAnsi="Times New Roman"/>
+          <w:b w:val="false"/>
+          <w:bCs w:val="false"/>
+          <w:color w:val="000000"/>
+          <w:sz w:val="28"/>
+          <w:szCs w:val="28"/>
+        </w:rPr>
+      </w:pPr>
+      <w:hyperlink r:id="rId12">
         <w:r>
           <w:rPr>
             <w:rStyle w:val="SourceText"/>
@@ -1552,7 +1478,7 @@
         </w:rPr>
         <w:t xml:space="preserve"> </w:t>
       </w:r>
-      <w:hyperlink r:id="rId13" w:tgtFrame="mysql_doc">
+      <w:hyperlink r:id="rId13">
         <w:r>
           <w:rPr>
             <w:rStyle w:val="SourceText"/>
@@ -1578,7 +1504,7 @@
         </w:rPr>
         <w:t xml:space="preserve"> `menu_items` CHANGE `item_name` `item_name` </w:t>
       </w:r>
-      <w:hyperlink r:id="rId14" w:tgtFrame="mysql_doc">
+      <w:hyperlink r:id="rId14">
         <w:r>
           <w:rPr>
             <w:rStyle w:val="SourceText"/>
@@ -1604,7 +1530,7 @@
         </w:rPr>
         <w:t xml:space="preserve">(100) </w:t>
       </w:r>
-      <w:hyperlink r:id="rId15" w:tgtFrame="mysql_doc">
+      <w:hyperlink r:id="rId15">
         <w:r>
           <w:rPr>
             <w:rStyle w:val="SourceText"/>
@@ -1630,7 +1556,7 @@
         </w:rPr>
         <w:t xml:space="preserve"> </w:t>
       </w:r>
-      <w:hyperlink r:id="rId16" w:tgtFrame="mysql_doc">
+      <w:hyperlink r:id="rId16">
         <w:r>
           <w:rPr>
             <w:rStyle w:val="SourceText"/>
@@ -1656,7 +1582,7 @@
         </w:rPr>
         <w:t xml:space="preserve"> utf8 </w:t>
       </w:r>
-      <w:hyperlink r:id="rId17" w:tgtFrame="mysql_doc">
+      <w:hyperlink r:id="rId17">
         <w:r>
           <w:rPr>
             <w:rStyle w:val="SourceText"/>
@@ -1680,45 +1606,9 @@
           <w:sz w:val="28"/>
           <w:szCs w:val="28"/>
         </w:rPr>
-        <w:t xml:space="preserve"> utf8_general_ci </w:t>
-      </w:r>
-      <w:r>
-        <w:fldChar w:fldCharType="begin"/>
-      </w:r>
-      <w:r>
-        <w:instrText> HYPERLINK "http://localhost/phpmyadmin/url.php?url=http://dev.mysql.com/doc/refman/5.5/en/logical-operators.html" \l "operator_not" \n mysql_doc</w:instrText>
-      </w:r>
-      <w:r>
-        <w:fldChar w:fldCharType="separate"/>
-      </w:r>
-      <w:r>
-        <w:rPr>
-          <w:rStyle w:val="SourceText"/>
-          <w:rFonts w:ascii="Times New Roman" w:hAnsi="Times New Roman"/>
-          <w:b w:val="false"/>
-          <w:bCs w:val="false"/>
-          <w:color w:val="000000"/>
-          <w:sz w:val="28"/>
-          <w:szCs w:val="28"/>
-        </w:rPr>
-        <w:t>NOT</w:t>
-      </w:r>
-      <w:r>
-        <w:fldChar w:fldCharType="end"/>
-      </w:r>
-      <w:r>
-        <w:rPr>
-          <w:rStyle w:val="SourceText"/>
-          <w:rFonts w:ascii="Times New Roman" w:hAnsi="Times New Roman"/>
-          <w:b w:val="false"/>
-          <w:bCs w:val="false"/>
-          <w:color w:val="000000"/>
-          <w:sz w:val="28"/>
-          <w:szCs w:val="28"/>
-        </w:rPr>
-        <w:t xml:space="preserve"> NULL, CHANGE `price` `price` </w:t>
-      </w:r>
-      <w:hyperlink r:id="rId18" w:tgtFrame="mysql_doc">
+        <w:t xml:space="preserve"> utf8_general_ci NOT NULL, CHANGE `price` `price` </w:t>
+      </w:r>
+      <w:hyperlink r:id="rId18">
         <w:r>
           <w:rPr>
             <w:rStyle w:val="SourceText"/>
@@ -1742,105 +1632,69 @@
           <w:sz w:val="28"/>
           <w:szCs w:val="28"/>
         </w:rPr>
-        <w:t xml:space="preserve">(11) </w:t>
-      </w:r>
-      <w:r>
-        <w:fldChar w:fldCharType="begin"/>
-      </w:r>
-      <w:r>
-        <w:instrText> HYPERLINK "http://localhost/phpmyadmin/url.php?url=http://dev.mysql.com/doc/refman/5.5/en/logical-operators.html" \l "operator_not" \n mysql_doc</w:instrText>
-      </w:r>
-      <w:r>
-        <w:fldChar w:fldCharType="separate"/>
-      </w:r>
-      <w:r>
-        <w:rPr>
-          <w:rStyle w:val="SourceText"/>
-          <w:rFonts w:ascii="Times New Roman" w:hAnsi="Times New Roman"/>
-          <w:b w:val="false"/>
-          <w:bCs w:val="false"/>
-          <w:color w:val="000000"/>
-          <w:sz w:val="28"/>
-          <w:szCs w:val="28"/>
-        </w:rPr>
-        <w:t>NOT</w:t>
-      </w:r>
-      <w:r>
-        <w:fldChar w:fldCharType="end"/>
-      </w:r>
-      <w:r>
-        <w:rPr>
-          <w:rStyle w:val="SourceText"/>
-          <w:rFonts w:ascii="Times New Roman" w:hAnsi="Times New Roman"/>
-          <w:b w:val="false"/>
-          <w:bCs w:val="false"/>
-          <w:color w:val="000000"/>
-          <w:sz w:val="28"/>
-          <w:szCs w:val="28"/>
-        </w:rPr>
-        <w:t xml:space="preserve"> NULL;</w:t>
-      </w:r>
-    </w:p>
-    <w:p>
-      <w:pPr>
-        <w:pStyle w:val="Header"/>
-        <w:rPr>
-          <w:rFonts w:ascii="Times New Roman" w:hAnsi="Times New Roman"/>
-          <w:b w:val="false"/>
-          <w:bCs w:val="false"/>
-          <w:color w:val="000000"/>
-          <w:sz w:val="28"/>
-          <w:szCs w:val="28"/>
-        </w:rPr>
-      </w:pPr>
-      <w:r>
-        <w:rPr>
-          <w:rFonts w:ascii="Times New Roman" w:hAnsi="Times New Roman"/>
-          <w:b w:val="false"/>
-          <w:bCs w:val="false"/>
-          <w:color w:val="000000"/>
-          <w:sz w:val="28"/>
-          <w:szCs w:val="28"/>
-        </w:rPr>
-      </w:r>
-    </w:p>
-    <w:p>
-      <w:pPr>
-        <w:pStyle w:val="Header"/>
-        <w:rPr>
-          <w:rFonts w:ascii="Times New Roman" w:hAnsi="Times New Roman"/>
-          <w:b w:val="false"/>
-          <w:bCs w:val="false"/>
-          <w:color w:val="000000"/>
-          <w:sz w:val="28"/>
-          <w:szCs w:val="28"/>
-        </w:rPr>
-      </w:pPr>
-      <w:r>
-        <w:rPr>
-          <w:rFonts w:ascii="Times New Roman" w:hAnsi="Times New Roman"/>
-          <w:b w:val="false"/>
-          <w:bCs w:val="false"/>
-          <w:color w:val="000000"/>
-          <w:sz w:val="28"/>
-          <w:szCs w:val="28"/>
-        </w:rPr>
-      </w:r>
-    </w:p>
-    <w:p>
-      <w:pPr>
-        <w:pStyle w:val="Header"/>
-        <w:rPr>
-          <w:rStyle w:val="SourceText"/>
-          <w:rFonts w:ascii="Times New Roman" w:hAnsi="Times New Roman"/>
-          <w:b w:val="false"/>
-          <w:bCs w:val="false"/>
-          <w:color w:val="000000"/>
-          <w:sz w:val="28"/>
-          <w:szCs w:val="28"/>
-        </w:rPr>
-      </w:pPr>
-      <w:hyperlink r:id="rId19" w:tgtFrame="mysql_doc">
+        <w:t>(11) NOT NULL;</w:t>
+      </w:r>
+    </w:p>
+    <w:p>
+      <w:pPr>
+        <w:pStyle w:val="Header"/>
+        <w:rPr>
+          <w:rFonts w:ascii="Times New Roman" w:hAnsi="Times New Roman"/>
+          <w:b w:val="false"/>
+          <w:bCs w:val="false"/>
+          <w:color w:val="000000"/>
+          <w:sz w:val="28"/>
+          <w:szCs w:val="28"/>
+        </w:rPr>
+      </w:pPr>
+      <w:r>
+        <w:rPr>
+          <w:rFonts w:ascii="Times New Roman" w:hAnsi="Times New Roman"/>
+          <w:b w:val="false"/>
+          <w:bCs w:val="false"/>
+          <w:color w:val="000000"/>
+          <w:sz w:val="28"/>
+          <w:szCs w:val="28"/>
+        </w:rPr>
+      </w:r>
+    </w:p>
+    <w:p>
+      <w:pPr>
+        <w:pStyle w:val="Header"/>
+        <w:rPr>
+          <w:rFonts w:ascii="Times New Roman" w:hAnsi="Times New Roman"/>
+          <w:b w:val="false"/>
+          <w:bCs w:val="false"/>
+          <w:color w:val="000000"/>
+          <w:sz w:val="28"/>
+          <w:szCs w:val="28"/>
+        </w:rPr>
+      </w:pPr>
+      <w:r>
+        <w:rPr>
+          <w:rFonts w:ascii="Times New Roman" w:hAnsi="Times New Roman"/>
+          <w:b w:val="false"/>
+          <w:bCs w:val="false"/>
+          <w:color w:val="000000"/>
+          <w:sz w:val="28"/>
+          <w:szCs w:val="28"/>
+        </w:rPr>
+      </w:r>
+    </w:p>
+    <w:p>
+      <w:pPr>
+        <w:pStyle w:val="Header"/>
+        <w:rPr>
+          <w:rStyle w:val="SourceText"/>
+          <w:rFonts w:ascii="Times New Roman" w:hAnsi="Times New Roman"/>
+          <w:b w:val="false"/>
+          <w:bCs w:val="false"/>
+          <w:color w:val="000000"/>
+          <w:sz w:val="28"/>
+          <w:szCs w:val="28"/>
+        </w:rPr>
+      </w:pPr>
+      <w:hyperlink r:id="rId19">
         <w:r>
           <w:rPr>
             <w:rStyle w:val="SourceText"/>
@@ -1866,7 +1720,7 @@
         </w:rPr>
         <w:t xml:space="preserve"> </w:t>
       </w:r>
-      <w:hyperlink r:id="rId20" w:tgtFrame="mysql_doc">
+      <w:hyperlink r:id="rId20">
         <w:r>
           <w:rPr>
             <w:rStyle w:val="SourceText"/>
@@ -3136,6 +2990,227 @@
           <w:szCs w:val="28"/>
         </w:rPr>
         <w:t>)ENGINE=INNODB DEFAULT charset=utf8;</w:t>
+      </w:r>
+    </w:p>
+    <w:p>
+      <w:pPr>
+        <w:pStyle w:val="Header"/>
+        <w:rPr/>
+      </w:pPr>
+      <w:r>
+        <w:rPr/>
+      </w:r>
+    </w:p>
+    <w:p>
+      <w:pPr>
+        <w:pStyle w:val="Header"/>
+        <w:rPr/>
+      </w:pPr>
+      <w:r>
+        <w:rPr/>
+      </w:r>
+    </w:p>
+    <w:p>
+      <w:pPr>
+        <w:pStyle w:val="Header"/>
+        <w:rPr>
+          <w:rStyle w:val="SourceText"/>
+        </w:rPr>
+      </w:pPr>
+      <w:hyperlink r:id="rId21">
+        <w:r>
+          <w:rPr>
+            <w:rStyle w:val="SourceText"/>
+          </w:rPr>
+          <w:t>ALTER</w:t>
+        </w:r>
+      </w:hyperlink>
+      <w:r>
+        <w:rPr>
+          <w:rStyle w:val="SourceText"/>
+        </w:rPr>
+        <w:t xml:space="preserve"> </w:t>
+      </w:r>
+      <w:hyperlink r:id="rId22">
+        <w:r>
+          <w:rPr>
+            <w:rStyle w:val="SourceText"/>
+          </w:rPr>
+          <w:t>TABLE</w:t>
+        </w:r>
+      </w:hyperlink>
+      <w:r>
+        <w:rPr>
+          <w:rStyle w:val="SourceText"/>
+        </w:rPr>
+        <w:t xml:space="preserve"> `restaurant_kot_details` CHANGE `bulk_id` `bulk_id` </w:t>
+      </w:r>
+      <w:hyperlink r:id="rId23">
+        <w:r>
+          <w:rPr>
+            <w:rStyle w:val="SourceText"/>
+          </w:rPr>
+          <w:t>INT</w:t>
+        </w:r>
+      </w:hyperlink>
+      <w:r>
+        <w:rPr>
+          <w:rStyle w:val="SourceText"/>
+        </w:rPr>
+        <w:t xml:space="preserve">(11) </w:t>
+      </w:r>
+      <w:hyperlink r:id="rId24">
+        <w:r>
+          <w:rPr>
+            <w:rStyle w:val="SourceText"/>
+          </w:rPr>
+          <w:t>NOT</w:t>
+        </w:r>
+      </w:hyperlink>
+      <w:r>
+        <w:rPr>
+          <w:rStyle w:val="SourceText"/>
+        </w:rPr>
+        <w:t xml:space="preserve"> NULL;</w:t>
+      </w:r>
+    </w:p>
+    <w:p>
+      <w:pPr>
+        <w:pStyle w:val="Header"/>
+        <w:rPr/>
+      </w:pPr>
+      <w:r>
+        <w:rPr/>
+      </w:r>
+    </w:p>
+    <w:p>
+      <w:pPr>
+        <w:pStyle w:val="Normal"/>
+        <w:spacing w:before="0" w:after="0"/>
+        <w:rPr>
+          <w:rStyle w:val="SourceText"/>
+        </w:rPr>
+      </w:pPr>
+      <w:hyperlink r:id="rId25" w:tgtFrame="mysql_doc">
+        <w:r>
+          <w:rPr>
+            <w:rStyle w:val="SourceText"/>
+          </w:rPr>
+          <w:t>ALTER</w:t>
+        </w:r>
+      </w:hyperlink>
+      <w:r>
+        <w:rPr>
+          <w:rStyle w:val="SourceText"/>
+        </w:rPr>
+        <w:t xml:space="preserve"> </w:t>
+      </w:r>
+      <w:hyperlink r:id="rId26" w:tgtFrame="mysql_doc">
+        <w:r>
+          <w:rPr>
+            <w:rStyle w:val="SourceText"/>
+          </w:rPr>
+          <w:t>TABLE</w:t>
+        </w:r>
+      </w:hyperlink>
+      <w:r>
+        <w:rPr>
+          <w:rStyle w:val="SourceText"/>
+        </w:rPr>
+        <w:t xml:space="preserve"> `restaurant_kot_details` DROP FOREIGN KEY `fk_restaurant_kot_details_inserted_by_user_id` </w:t>
+      </w:r>
+    </w:p>
+    <w:p>
+      <w:pPr>
+        <w:pStyle w:val="Header"/>
+        <w:rPr/>
+      </w:pPr>
+      <w:r>
+        <w:rPr/>
+      </w:r>
+    </w:p>
+    <w:p>
+      <w:pPr>
+        <w:pStyle w:val="Normal"/>
+        <w:spacing w:before="0" w:after="0"/>
+        <w:rPr>
+          <w:rStyle w:val="SourceText"/>
+        </w:rPr>
+      </w:pPr>
+      <w:hyperlink r:id="rId27" w:tgtFrame="mysql_doc">
+        <w:r>
+          <w:rPr>
+            <w:rStyle w:val="SourceText"/>
+          </w:rPr>
+          <w:t>ALTER</w:t>
+        </w:r>
+      </w:hyperlink>
+      <w:r>
+        <w:rPr>
+          <w:rStyle w:val="SourceText"/>
+        </w:rPr>
+        <w:t xml:space="preserve"> </w:t>
+      </w:r>
+      <w:hyperlink r:id="rId28" w:tgtFrame="mysql_doc">
+        <w:r>
+          <w:rPr>
+            <w:rStyle w:val="SourceText"/>
+          </w:rPr>
+          <w:t>TABLE</w:t>
+        </w:r>
+      </w:hyperlink>
+      <w:r>
+        <w:rPr>
+          <w:rStyle w:val="SourceText"/>
+        </w:rPr>
+        <w:t xml:space="preserve"> `restaurant_kot_details` </w:t>
+      </w:r>
+      <w:hyperlink r:id="rId29" w:tgtFrame="mysql_doc">
+        <w:r>
+          <w:rPr>
+            <w:rStyle w:val="SourceText"/>
+          </w:rPr>
+          <w:t>DROP</w:t>
+        </w:r>
+      </w:hyperlink>
+      <w:r>
+        <w:rPr>
+          <w:rStyle w:val="SourceText"/>
+        </w:rPr>
+        <w:t xml:space="preserve"> </w:t>
+      </w:r>
+      <w:hyperlink r:id="rId30" w:tgtFrame="mysql_doc">
+        <w:r>
+          <w:rPr>
+            <w:rStyle w:val="SourceText"/>
+          </w:rPr>
+          <w:t>INDEX</w:t>
+        </w:r>
+      </w:hyperlink>
+      <w:r>
+        <w:rPr>
+          <w:rStyle w:val="SourceText"/>
+        </w:rPr>
+        <w:t xml:space="preserve"> `fk_restaurant_kot_details_inserted_by_user_id`; </w:t>
+      </w:r>
+    </w:p>
+    <w:p>
+      <w:pPr>
+        <w:pStyle w:val="Header"/>
+        <w:rPr/>
+      </w:pPr>
+      <w:r>
+        <w:rPr/>
+        <w:t>ALTER TABLE `restaurant_kot_details` DROP COLUMN `inserted_by_user_id`;</w:t>
+      </w:r>
+    </w:p>
+    <w:p>
+      <w:pPr>
+        <w:pStyle w:val="Header"/>
+        <w:rPr/>
+      </w:pPr>
+      <w:r>
+        <w:rPr/>
       </w:r>
     </w:p>
     <w:sectPr>
@@ -3554,7 +3629,7 @@
     </w:pPr>
     <w:rPr>
       <w:rFonts w:ascii="Calibri" w:hAnsi="Calibri" w:eastAsia="Droid Sans Fallback" w:cs=""/>
-      <w:color w:val="auto"/>
+      <w:color w:val="00000A"/>
       <w:sz w:val="22"/>
       <w:szCs w:val="22"/>
       <w:lang w:val="en-US" w:eastAsia="en-US" w:bidi="ar-SA"/>

</xml_diff>